<commit_message>
small chang in the text
</commit_message>
<xml_diff>
--- a/Content/first_steps_Python/my_first_notebook/Exercicios.docx
+++ b/Content/first_steps_Python/my_first_notebook/Exercicios.docx
@@ -14,15 +14,12 @@
         <w:t>Dada uma sequ</w:t>
       </w:r>
       <w:r>
-        <w:t xml:space="preserve">ência de números inteiros </w:t>
-      </w:r>
-      <w:proofErr w:type="gramStart"/>
-      <w:r>
-        <w:t>não-nulos</w:t>
-      </w:r>
-      <w:proofErr w:type="gramEnd"/>
-      <w:r>
-        <w:t>, seguida por 0, imprimir seus quadrados.</w:t>
+        <w:t xml:space="preserve">ência de números inteiros não-nulos, </w:t>
+      </w:r>
+      <w:bookmarkStart w:id="0" w:name="_GoBack"/>
+      <w:bookmarkEnd w:id="0"/>
+      <w:r>
+        <w:t>imprimir seus quadrados.</w:t>
       </w:r>
     </w:p>
     <w:p>
@@ -250,12 +247,7 @@
       </w:r>
       <w:proofErr w:type="spellEnd"/>
       <w:r>
-        <w:t>) tais que   x &gt; 0</w:t>
-      </w:r>
-      <w:bookmarkStart w:id="0" w:name="_GoBack"/>
-      <w:bookmarkEnd w:id="0"/>
-      <w:r>
-        <w:t xml:space="preserve">,   </w:t>
+        <w:t xml:space="preserve">) tais que   x &gt; 0,   </w:t>
       </w:r>
       <w:r>
         <w:t>y</w:t>
@@ -638,6 +630,7 @@
   <w:style w:type="character" w:default="1" w:styleId="Fontepargpadro">
     <w:name w:val="Default Paragraph Font"/>
     <w:uiPriority w:val="1"/>
+    <w:semiHidden/>
     <w:unhideWhenUsed/>
   </w:style>
   <w:style w:type="table" w:default="1" w:styleId="Tabelanormal">
@@ -878,6 +871,7 @@
   <w:style w:type="character" w:default="1" w:styleId="Fontepargpadro">
     <w:name w:val="Default Paragraph Font"/>
     <w:uiPriority w:val="1"/>
+    <w:semiHidden/>
     <w:unhideWhenUsed/>
   </w:style>
   <w:style w:type="table" w:default="1" w:styleId="Tabelanormal">

</xml_diff>